<commit_message>
this is all its supposed to need for dotnet new but something is weird
</commit_message>
<xml_diff>
--- a/README.docx
+++ b/README.docx
@@ -64,7 +64,7 @@
           <w:noProof/>
         </w:rPr>
         <w:drawing>
-          <wp:inline distT="0" distB="0" distL="0" distR="0" wp14:anchorId="200E66D1" wp14:editId="7C2B2E6A">
+          <wp:inline distT="0" distB="0" distL="0" distR="0" wp14:anchorId="0C9D6DA3" wp14:editId="0E83C755">
             <wp:extent cx="5943600" cy="1409700"/>
             <wp:effectExtent l="0" t="0" r="0" b="0"/>
             <wp:docPr id="1" name="Picture 1"/>
@@ -145,7 +145,7 @@
           <w:noProof/>
         </w:rPr>
         <w:drawing>
-          <wp:inline distT="0" distB="0" distL="0" distR="0" wp14:anchorId="3AE511EF" wp14:editId="0F7898B0">
+          <wp:inline distT="0" distB="0" distL="0" distR="0" wp14:anchorId="7082B56F" wp14:editId="61774DF2">
             <wp:extent cx="5943600" cy="4132580"/>
             <wp:effectExtent l="0" t="0" r="0" b="1270"/>
             <wp:docPr id="2" name="Picture 2"/>
@@ -223,7 +223,7 @@
           <w:noProof/>
         </w:rPr>
         <w:drawing>
-          <wp:inline distT="0" distB="0" distL="0" distR="0" wp14:anchorId="56C90072" wp14:editId="6E97C9EA">
+          <wp:inline distT="0" distB="0" distL="0" distR="0" wp14:anchorId="38F62909" wp14:editId="56911C3B">
             <wp:extent cx="5543550" cy="1790700"/>
             <wp:effectExtent l="0" t="0" r="0" b="0"/>
             <wp:docPr id="4" name="Picture 4"/>
@@ -284,7 +284,7 @@
           <w:noProof/>
         </w:rPr>
         <w:drawing>
-          <wp:inline distT="0" distB="0" distL="0" distR="0" wp14:anchorId="08073533" wp14:editId="1F22A5DE">
+          <wp:inline distT="0" distB="0" distL="0" distR="0" wp14:anchorId="17F4D4BC" wp14:editId="2691E6D9">
             <wp:extent cx="5657850" cy="5562600"/>
             <wp:effectExtent l="0" t="0" r="0" b="0"/>
             <wp:docPr id="5" name="Picture 5"/>
@@ -366,7 +366,7 @@
           <w:noProof/>
         </w:rPr>
         <w:drawing>
-          <wp:inline distT="0" distB="0" distL="0" distR="0" wp14:anchorId="519228F8" wp14:editId="3926FE20">
+          <wp:inline distT="0" distB="0" distL="0" distR="0" wp14:anchorId="4651CF4D" wp14:editId="4B8A86DA">
             <wp:extent cx="5943600" cy="1844675"/>
             <wp:effectExtent l="0" t="0" r="0" b="3175"/>
             <wp:docPr id="6" name="Picture 6"/>
@@ -459,7 +459,7 @@
           <w:noProof/>
         </w:rPr>
         <w:drawing>
-          <wp:inline distT="0" distB="0" distL="0" distR="0" wp14:anchorId="1A844B4E" wp14:editId="06143EED">
+          <wp:inline distT="0" distB="0" distL="0" distR="0" wp14:anchorId="1C6436C9" wp14:editId="4B966B7A">
             <wp:extent cx="5734050" cy="3028950"/>
             <wp:effectExtent l="0" t="0" r="0" b="0"/>
             <wp:docPr id="7" name="Picture 7"/>
@@ -504,10 +504,7 @@
         </w:numPr>
       </w:pPr>
       <w:r>
-        <w:t xml:space="preserve">Place that zip file here: </w:t>
-      </w:r>
-      <w:r>
-        <w:t>‘</w:t>
+        <w:t>Place that zip file here: ‘</w:t>
       </w:r>
       <w:r>
         <w:t>C:\Users\</w:t>
@@ -524,10 +521,7 @@
       </w:r>
       <w:proofErr w:type="spellEnd"/>
       <w:r>
-        <w:t>’</w:t>
-      </w:r>
-      <w:r>
-        <w:t xml:space="preserve"> to use the new template</w:t>
+        <w:t>’ to use the new template</w:t>
       </w:r>
     </w:p>
     <w:p>
@@ -555,7 +549,7 @@
           <w:noProof/>
         </w:rPr>
         <w:drawing>
-          <wp:inline distT="0" distB="0" distL="0" distR="0" wp14:anchorId="760FF0B0" wp14:editId="1F6D3CAB">
+          <wp:inline distT="0" distB="0" distL="0" distR="0" wp14:anchorId="64A5F279" wp14:editId="4D53ECEA">
             <wp:extent cx="5591175" cy="1562100"/>
             <wp:effectExtent l="0" t="0" r="9525" b="0"/>
             <wp:docPr id="8" name="Picture 8"/>
@@ -658,7 +652,7 @@
           <w:noProof/>
         </w:rPr>
         <w:drawing>
-          <wp:inline distT="0" distB="0" distL="0" distR="0" wp14:anchorId="0E9BF1DA" wp14:editId="07BF12F4">
+          <wp:inline distT="0" distB="0" distL="0" distR="0" wp14:anchorId="27B4A87F" wp14:editId="58B0E1A8">
             <wp:extent cx="2914650" cy="1724025"/>
             <wp:effectExtent l="0" t="0" r="0" b="9525"/>
             <wp:docPr id="9" name="Picture 9"/>
@@ -737,6 +731,78 @@
       </w:pPr>
       <w:r>
         <w:t>You need to extract this zip file to use it for the solution template and then follow the steps of ‘how to make a template’</w:t>
+      </w:r>
+    </w:p>
+    <w:p/>
+    <w:p>
+      <w:pPr>
+        <w:pStyle w:val="Heading1"/>
+      </w:pPr>
+      <w:r>
+        <w:t xml:space="preserve">DOTNET NEW </w:t>
+      </w:r>
+    </w:p>
+    <w:p>
+      <w:r>
+        <w:t xml:space="preserve">It may be possible to run this template from the command line….to install the template update the </w:t>
+      </w:r>
+      <w:proofErr w:type="spellStart"/>
+      <w:r>
+        <w:t>template.json</w:t>
+      </w:r>
+      <w:proofErr w:type="spellEnd"/>
+      <w:r>
+        <w:t xml:space="preserve"> file with names. Then install the template with dotnet new -</w:t>
+      </w:r>
+      <w:proofErr w:type="spellStart"/>
+      <w:r>
+        <w:t>i</w:t>
+      </w:r>
+      <w:proofErr w:type="spellEnd"/>
+      <w:r>
+        <w:t xml:space="preserve"> ROOTPATH. </w:t>
+      </w:r>
+    </w:p>
+    <w:p>
+      <w:r>
+        <w:t xml:space="preserve">You should see your template now when you run dotnet new -l. </w:t>
+      </w:r>
+    </w:p>
+    <w:p>
+      <w:r>
+        <w:t>You can install the template with dotnet new -</w:t>
+      </w:r>
+      <w:proofErr w:type="spellStart"/>
+      <w:r>
+        <w:t>i</w:t>
+      </w:r>
+      <w:proofErr w:type="spellEnd"/>
+      <w:r>
+        <w:t xml:space="preserve"> </w:t>
+      </w:r>
+      <w:proofErr w:type="spellStart"/>
+      <w:r>
+        <w:t>templateName</w:t>
+      </w:r>
+      <w:proofErr w:type="spellEnd"/>
+      <w:r>
+        <w:t xml:space="preserve">, but something may be wrong with the cli, because none of my templates installed. </w:t>
+      </w:r>
+    </w:p>
+    <w:p>
+      <w:r>
+        <w:t xml:space="preserve">More info: </w:t>
+      </w:r>
+      <w:hyperlink r:id="rId13" w:history="1">
+        <w:r>
+          <w:rPr>
+            <w:rStyle w:val="Hyperlink"/>
+          </w:rPr>
+          <w:t>https://docs.microsoft.com/en-us/dotnet/core/tools/custom-templates</w:t>
+        </w:r>
+      </w:hyperlink>
+      <w:r>
+        <w:t xml:space="preserve"> </w:t>
       </w:r>
       <w:bookmarkStart w:id="0" w:name="_GoBack"/>
       <w:bookmarkEnd w:id="0"/>
@@ -1502,6 +1568,29 @@
       <w:contextualSpacing/>
     </w:pPr>
   </w:style>
+  <w:style w:type="character" w:styleId="Hyperlink">
+    <w:name w:val="Hyperlink"/>
+    <w:basedOn w:val="DefaultParagraphFont"/>
+    <w:uiPriority w:val="99"/>
+    <w:unhideWhenUsed/>
+    <w:rsid w:val="008178F9"/>
+    <w:rPr>
+      <w:color w:val="0563C1" w:themeColor="hyperlink"/>
+      <w:u w:val="single"/>
+    </w:rPr>
+  </w:style>
+  <w:style w:type="character" w:styleId="UnresolvedMention">
+    <w:name w:val="Unresolved Mention"/>
+    <w:basedOn w:val="DefaultParagraphFont"/>
+    <w:uiPriority w:val="99"/>
+    <w:semiHidden/>
+    <w:unhideWhenUsed/>
+    <w:rsid w:val="008178F9"/>
+    <w:rPr>
+      <w:color w:val="605E5C"/>
+      <w:shd w:val="clear" w:color="auto" w:fill="E1DFDD"/>
+    </w:rPr>
+  </w:style>
 </w:styles>
 </file>
 

</xml_diff>